<commit_message>
Trying to get as much power work done as possible before game
</commit_message>
<xml_diff>
--- a/SupersNew/powers/ghost.docx
+++ b/SupersNew/powers/ghost.docx
@@ -24,7 +24,6 @@
         </w:rPr>
       </w:pPr>
       <w:bookmarkStart w:id="0" w:name="_Hlk15755606"/>
-      <w:bookmarkStart w:id="1" w:name="_GoBack"/>
       <w:r>
         <w:rPr>
           <w:rFonts w:ascii="Abadi" w:hAnsi="Abadi"/>
@@ -443,7 +442,6 @@
         </w:tc>
       </w:tr>
       <w:bookmarkEnd w:id="0"/>
-      <w:bookmarkEnd w:id="1"/>
     </w:tbl>
     <w:p>
       <w:pPr>
@@ -5743,447 +5741,6 @@
           </w:p>
         </w:tc>
       </w:tr>
-      <w:tr>
-        <w:tc>
-          <w:tcPr>
-            <w:tcW w:w="0" w:type="auto"/>
-            <w:tcBorders>
-              <w:top w:val="single" w:sz="4" w:space="0" w:color="auto"/>
-              <w:left w:val="single" w:sz="4" w:space="0" w:color="auto"/>
-              <w:bottom w:val="single" w:sz="4" w:space="0" w:color="auto"/>
-              <w:right w:val="single" w:sz="4" w:space="0" w:color="auto"/>
-            </w:tcBorders>
-          </w:tcPr>
-          <w:p>
-            <w:pPr>
-              <w:spacing w:line="276" w:lineRule="auto"/>
-              <w:rPr>
-                <w:rFonts w:ascii="Abadi" w:hAnsi="Abadi"/>
-                <w:sz w:val="14"/>
-                <w:szCs w:val="14"/>
-              </w:rPr>
-            </w:pPr>
-          </w:p>
-        </w:tc>
-        <w:tc>
-          <w:tcPr>
-            <w:tcW w:w="0" w:type="auto"/>
-            <w:tcBorders>
-              <w:top w:val="single" w:sz="4" w:space="0" w:color="auto"/>
-              <w:left w:val="single" w:sz="4" w:space="0" w:color="auto"/>
-              <w:bottom w:val="single" w:sz="4" w:space="0" w:color="auto"/>
-              <w:right w:val="single" w:sz="4" w:space="0" w:color="auto"/>
-            </w:tcBorders>
-          </w:tcPr>
-          <w:p>
-            <w:pPr>
-              <w:spacing w:line="276" w:lineRule="auto"/>
-              <w:rPr>
-                <w:rFonts w:ascii="Abadi" w:hAnsi="Abadi"/>
-                <w:sz w:val="14"/>
-                <w:szCs w:val="14"/>
-              </w:rPr>
-            </w:pPr>
-          </w:p>
-        </w:tc>
-        <w:tc>
-          <w:tcPr>
-            <w:tcW w:w="0" w:type="auto"/>
-            <w:tcBorders>
-              <w:top w:val="single" w:sz="4" w:space="0" w:color="auto"/>
-              <w:left w:val="single" w:sz="4" w:space="0" w:color="auto"/>
-              <w:bottom w:val="single" w:sz="4" w:space="0" w:color="auto"/>
-              <w:right w:val="single" w:sz="4" w:space="0" w:color="auto"/>
-            </w:tcBorders>
-          </w:tcPr>
-          <w:p>
-            <w:pPr>
-              <w:spacing w:line="276" w:lineRule="auto"/>
-              <w:rPr>
-                <w:rFonts w:ascii="Abadi" w:hAnsi="Abadi"/>
-                <w:sz w:val="14"/>
-                <w:szCs w:val="14"/>
-              </w:rPr>
-            </w:pPr>
-          </w:p>
-        </w:tc>
-        <w:tc>
-          <w:tcPr>
-            <w:tcW w:w="0" w:type="auto"/>
-            <w:tcBorders>
-              <w:top w:val="single" w:sz="4" w:space="0" w:color="auto"/>
-              <w:left w:val="single" w:sz="4" w:space="0" w:color="auto"/>
-              <w:bottom w:val="single" w:sz="4" w:space="0" w:color="auto"/>
-              <w:right w:val="single" w:sz="4" w:space="0" w:color="auto"/>
-            </w:tcBorders>
-          </w:tcPr>
-          <w:p>
-            <w:pPr>
-              <w:spacing w:line="276" w:lineRule="auto"/>
-              <w:rPr>
-                <w:rFonts w:ascii="Abadi" w:hAnsi="Abadi"/>
-                <w:sz w:val="14"/>
-                <w:szCs w:val="14"/>
-              </w:rPr>
-            </w:pPr>
-          </w:p>
-        </w:tc>
-        <w:tc>
-          <w:tcPr>
-            <w:tcW w:w="0" w:type="auto"/>
-            <w:tcBorders>
-              <w:top w:val="single" w:sz="4" w:space="0" w:color="auto"/>
-              <w:left w:val="single" w:sz="4" w:space="0" w:color="auto"/>
-              <w:bottom w:val="single" w:sz="4" w:space="0" w:color="auto"/>
-              <w:right w:val="single" w:sz="4" w:space="0" w:color="auto"/>
-            </w:tcBorders>
-          </w:tcPr>
-          <w:p>
-            <w:pPr>
-              <w:spacing w:line="276" w:lineRule="auto"/>
-              <w:rPr>
-                <w:rFonts w:ascii="Abadi" w:hAnsi="Abadi"/>
-                <w:sz w:val="14"/>
-                <w:szCs w:val="14"/>
-              </w:rPr>
-            </w:pPr>
-          </w:p>
-        </w:tc>
-        <w:tc>
-          <w:tcPr>
-            <w:tcW w:w="0" w:type="auto"/>
-            <w:tcBorders>
-              <w:top w:val="single" w:sz="4" w:space="0" w:color="auto"/>
-              <w:left w:val="single" w:sz="4" w:space="0" w:color="auto"/>
-              <w:bottom w:val="single" w:sz="4" w:space="0" w:color="auto"/>
-              <w:right w:val="single" w:sz="4" w:space="0" w:color="auto"/>
-            </w:tcBorders>
-          </w:tcPr>
-          <w:p>
-            <w:pPr>
-              <w:spacing w:line="276" w:lineRule="auto"/>
-              <w:rPr>
-                <w:rFonts w:ascii="Abadi" w:hAnsi="Abadi"/>
-                <w:sz w:val="14"/>
-                <w:szCs w:val="14"/>
-              </w:rPr>
-            </w:pPr>
-          </w:p>
-        </w:tc>
-        <w:tc>
-          <w:tcPr>
-            <w:tcW w:w="0" w:type="auto"/>
-            <w:tcBorders>
-              <w:top w:val="single" w:sz="4" w:space="0" w:color="auto"/>
-              <w:left w:val="single" w:sz="4" w:space="0" w:color="auto"/>
-              <w:bottom w:val="single" w:sz="4" w:space="0" w:color="auto"/>
-              <w:right w:val="single" w:sz="4" w:space="0" w:color="auto"/>
-            </w:tcBorders>
-          </w:tcPr>
-          <w:p>
-            <w:pPr>
-              <w:spacing w:line="276" w:lineRule="auto"/>
-              <w:jc w:val="both"/>
-              <w:rPr>
-                <w:rFonts w:ascii="Abadi" w:hAnsi="Abadi"/>
-                <w:sz w:val="14"/>
-                <w:szCs w:val="14"/>
-              </w:rPr>
-            </w:pPr>
-          </w:p>
-        </w:tc>
-        <w:tc>
-          <w:tcPr>
-            <w:tcW w:w="0" w:type="auto"/>
-            <w:tcBorders>
-              <w:top w:val="single" w:sz="4" w:space="0" w:color="auto"/>
-              <w:left w:val="single" w:sz="4" w:space="0" w:color="auto"/>
-              <w:bottom w:val="single" w:sz="4" w:space="0" w:color="auto"/>
-              <w:right w:val="single" w:sz="4" w:space="0" w:color="auto"/>
-            </w:tcBorders>
-          </w:tcPr>
-          <w:p>
-            <w:pPr>
-              <w:spacing w:line="276" w:lineRule="auto"/>
-              <w:rPr>
-                <w:rFonts w:ascii="Abadi" w:hAnsi="Abadi"/>
-                <w:sz w:val="14"/>
-                <w:szCs w:val="14"/>
-              </w:rPr>
-            </w:pPr>
-          </w:p>
-        </w:tc>
-        <w:tc>
-          <w:tcPr>
-            <w:tcW w:w="0" w:type="auto"/>
-            <w:tcBorders>
-              <w:top w:val="single" w:sz="4" w:space="0" w:color="auto"/>
-              <w:left w:val="single" w:sz="4" w:space="0" w:color="auto"/>
-              <w:bottom w:val="single" w:sz="4" w:space="0" w:color="auto"/>
-              <w:right w:val="single" w:sz="4" w:space="0" w:color="auto"/>
-            </w:tcBorders>
-          </w:tcPr>
-          <w:p>
-            <w:pPr>
-              <w:numPr>
-                <w:ilvl w:val="0"/>
-                <w:numId w:val="1"/>
-              </w:numPr>
-              <w:spacing w:after="0" w:line="276" w:lineRule="auto"/>
-              <w:rPr>
-                <w:rFonts w:ascii="Abadi" w:hAnsi="Abadi"/>
-                <w:sz w:val="14"/>
-                <w:szCs w:val="14"/>
-              </w:rPr>
-            </w:pPr>
-          </w:p>
-        </w:tc>
-        <w:tc>
-          <w:tcPr>
-            <w:tcW w:w="0" w:type="auto"/>
-            <w:tcBorders>
-              <w:top w:val="single" w:sz="4" w:space="0" w:color="auto"/>
-              <w:left w:val="single" w:sz="4" w:space="0" w:color="auto"/>
-              <w:bottom w:val="single" w:sz="4" w:space="0" w:color="auto"/>
-              <w:right w:val="single" w:sz="4" w:space="0" w:color="auto"/>
-            </w:tcBorders>
-          </w:tcPr>
-          <w:p>
-            <w:pPr>
-              <w:pStyle w:val="ListParagraph"/>
-              <w:numPr>
-                <w:ilvl w:val="0"/>
-                <w:numId w:val="1"/>
-              </w:numPr>
-              <w:spacing w:line="276" w:lineRule="auto"/>
-              <w:rPr>
-                <w:rFonts w:ascii="Abadi" w:hAnsi="Abadi"/>
-                <w:sz w:val="14"/>
-                <w:szCs w:val="14"/>
-              </w:rPr>
-            </w:pPr>
-          </w:p>
-        </w:tc>
-      </w:tr>
-      <w:tr>
-        <w:tc>
-          <w:tcPr>
-            <w:tcW w:w="0" w:type="auto"/>
-            <w:tcBorders>
-              <w:top w:val="single" w:sz="4" w:space="0" w:color="auto"/>
-              <w:left w:val="single" w:sz="4" w:space="0" w:color="auto"/>
-              <w:bottom w:val="single" w:sz="4" w:space="0" w:color="auto"/>
-              <w:right w:val="single" w:sz="4" w:space="0" w:color="auto"/>
-            </w:tcBorders>
-          </w:tcPr>
-          <w:p>
-            <w:pPr>
-              <w:spacing w:line="276" w:lineRule="auto"/>
-              <w:rPr>
-                <w:rFonts w:ascii="Abadi" w:hAnsi="Abadi"/>
-                <w:sz w:val="14"/>
-                <w:szCs w:val="14"/>
-              </w:rPr>
-            </w:pPr>
-          </w:p>
-        </w:tc>
-        <w:tc>
-          <w:tcPr>
-            <w:tcW w:w="0" w:type="auto"/>
-            <w:tcBorders>
-              <w:top w:val="single" w:sz="4" w:space="0" w:color="auto"/>
-              <w:left w:val="single" w:sz="4" w:space="0" w:color="auto"/>
-              <w:bottom w:val="single" w:sz="4" w:space="0" w:color="auto"/>
-              <w:right w:val="single" w:sz="4" w:space="0" w:color="auto"/>
-            </w:tcBorders>
-          </w:tcPr>
-          <w:p>
-            <w:pPr>
-              <w:spacing w:line="276" w:lineRule="auto"/>
-              <w:rPr>
-                <w:rFonts w:ascii="Abadi" w:hAnsi="Abadi"/>
-                <w:sz w:val="14"/>
-                <w:szCs w:val="14"/>
-              </w:rPr>
-            </w:pPr>
-          </w:p>
-        </w:tc>
-        <w:tc>
-          <w:tcPr>
-            <w:tcW w:w="0" w:type="auto"/>
-            <w:tcBorders>
-              <w:top w:val="single" w:sz="4" w:space="0" w:color="auto"/>
-              <w:left w:val="single" w:sz="4" w:space="0" w:color="auto"/>
-              <w:bottom w:val="single" w:sz="4" w:space="0" w:color="auto"/>
-              <w:right w:val="single" w:sz="4" w:space="0" w:color="auto"/>
-            </w:tcBorders>
-          </w:tcPr>
-          <w:p>
-            <w:pPr>
-              <w:spacing w:line="276" w:lineRule="auto"/>
-              <w:rPr>
-                <w:rFonts w:ascii="Abadi" w:hAnsi="Abadi"/>
-                <w:sz w:val="14"/>
-                <w:szCs w:val="14"/>
-              </w:rPr>
-            </w:pPr>
-          </w:p>
-        </w:tc>
-        <w:tc>
-          <w:tcPr>
-            <w:tcW w:w="0" w:type="auto"/>
-            <w:tcBorders>
-              <w:top w:val="single" w:sz="4" w:space="0" w:color="auto"/>
-              <w:left w:val="single" w:sz="4" w:space="0" w:color="auto"/>
-              <w:bottom w:val="single" w:sz="4" w:space="0" w:color="auto"/>
-              <w:right w:val="single" w:sz="4" w:space="0" w:color="auto"/>
-            </w:tcBorders>
-          </w:tcPr>
-          <w:p>
-            <w:pPr>
-              <w:spacing w:line="276" w:lineRule="auto"/>
-              <w:rPr>
-                <w:rFonts w:ascii="Abadi" w:hAnsi="Abadi"/>
-                <w:sz w:val="14"/>
-                <w:szCs w:val="14"/>
-              </w:rPr>
-            </w:pPr>
-          </w:p>
-        </w:tc>
-        <w:tc>
-          <w:tcPr>
-            <w:tcW w:w="0" w:type="auto"/>
-            <w:tcBorders>
-              <w:top w:val="single" w:sz="4" w:space="0" w:color="auto"/>
-              <w:left w:val="single" w:sz="4" w:space="0" w:color="auto"/>
-              <w:bottom w:val="single" w:sz="4" w:space="0" w:color="auto"/>
-              <w:right w:val="single" w:sz="4" w:space="0" w:color="auto"/>
-            </w:tcBorders>
-          </w:tcPr>
-          <w:p>
-            <w:pPr>
-              <w:spacing w:line="276" w:lineRule="auto"/>
-              <w:rPr>
-                <w:rFonts w:ascii="Abadi" w:hAnsi="Abadi"/>
-                <w:sz w:val="14"/>
-                <w:szCs w:val="14"/>
-              </w:rPr>
-            </w:pPr>
-          </w:p>
-        </w:tc>
-        <w:tc>
-          <w:tcPr>
-            <w:tcW w:w="0" w:type="auto"/>
-            <w:tcBorders>
-              <w:top w:val="single" w:sz="4" w:space="0" w:color="auto"/>
-              <w:left w:val="single" w:sz="4" w:space="0" w:color="auto"/>
-              <w:bottom w:val="single" w:sz="4" w:space="0" w:color="auto"/>
-              <w:right w:val="single" w:sz="4" w:space="0" w:color="auto"/>
-            </w:tcBorders>
-          </w:tcPr>
-          <w:p>
-            <w:pPr>
-              <w:spacing w:line="276" w:lineRule="auto"/>
-              <w:rPr>
-                <w:rFonts w:ascii="Abadi" w:hAnsi="Abadi"/>
-                <w:sz w:val="14"/>
-                <w:szCs w:val="14"/>
-              </w:rPr>
-            </w:pPr>
-          </w:p>
-        </w:tc>
-        <w:tc>
-          <w:tcPr>
-            <w:tcW w:w="0" w:type="auto"/>
-            <w:tcBorders>
-              <w:top w:val="single" w:sz="4" w:space="0" w:color="auto"/>
-              <w:left w:val="single" w:sz="4" w:space="0" w:color="auto"/>
-              <w:bottom w:val="single" w:sz="4" w:space="0" w:color="auto"/>
-              <w:right w:val="single" w:sz="4" w:space="0" w:color="auto"/>
-            </w:tcBorders>
-          </w:tcPr>
-          <w:p>
-            <w:pPr>
-              <w:spacing w:line="276" w:lineRule="auto"/>
-              <w:jc w:val="both"/>
-              <w:rPr>
-                <w:rFonts w:ascii="Abadi" w:hAnsi="Abadi"/>
-                <w:sz w:val="14"/>
-                <w:szCs w:val="14"/>
-              </w:rPr>
-            </w:pPr>
-          </w:p>
-        </w:tc>
-        <w:tc>
-          <w:tcPr>
-            <w:tcW w:w="0" w:type="auto"/>
-            <w:tcBorders>
-              <w:top w:val="single" w:sz="4" w:space="0" w:color="auto"/>
-              <w:left w:val="single" w:sz="4" w:space="0" w:color="auto"/>
-              <w:bottom w:val="single" w:sz="4" w:space="0" w:color="auto"/>
-              <w:right w:val="single" w:sz="4" w:space="0" w:color="auto"/>
-            </w:tcBorders>
-          </w:tcPr>
-          <w:p>
-            <w:pPr>
-              <w:spacing w:line="276" w:lineRule="auto"/>
-              <w:rPr>
-                <w:rFonts w:ascii="Abadi" w:hAnsi="Abadi"/>
-                <w:sz w:val="14"/>
-                <w:szCs w:val="14"/>
-              </w:rPr>
-            </w:pPr>
-          </w:p>
-        </w:tc>
-        <w:tc>
-          <w:tcPr>
-            <w:tcW w:w="0" w:type="auto"/>
-            <w:tcBorders>
-              <w:top w:val="single" w:sz="4" w:space="0" w:color="auto"/>
-              <w:left w:val="single" w:sz="4" w:space="0" w:color="auto"/>
-              <w:bottom w:val="single" w:sz="4" w:space="0" w:color="auto"/>
-              <w:right w:val="single" w:sz="4" w:space="0" w:color="auto"/>
-            </w:tcBorders>
-          </w:tcPr>
-          <w:p>
-            <w:pPr>
-              <w:numPr>
-                <w:ilvl w:val="0"/>
-                <w:numId w:val="1"/>
-              </w:numPr>
-              <w:spacing w:after="0" w:line="276" w:lineRule="auto"/>
-              <w:rPr>
-                <w:rFonts w:ascii="Abadi" w:hAnsi="Abadi"/>
-                <w:sz w:val="14"/>
-                <w:szCs w:val="14"/>
-              </w:rPr>
-            </w:pPr>
-          </w:p>
-        </w:tc>
-        <w:tc>
-          <w:tcPr>
-            <w:tcW w:w="0" w:type="auto"/>
-            <w:tcBorders>
-              <w:top w:val="single" w:sz="4" w:space="0" w:color="auto"/>
-              <w:left w:val="single" w:sz="4" w:space="0" w:color="auto"/>
-              <w:bottom w:val="single" w:sz="4" w:space="0" w:color="auto"/>
-              <w:right w:val="single" w:sz="4" w:space="0" w:color="auto"/>
-            </w:tcBorders>
-          </w:tcPr>
-          <w:p>
-            <w:pPr>
-              <w:pStyle w:val="ListParagraph"/>
-              <w:spacing w:line="276" w:lineRule="auto"/>
-              <w:ind w:left="360"/>
-              <w:rPr>
-                <w:rFonts w:ascii="Abadi" w:hAnsi="Abadi"/>
-                <w:sz w:val="14"/>
-                <w:szCs w:val="14"/>
-              </w:rPr>
-            </w:pPr>
-          </w:p>
-        </w:tc>
-      </w:tr>
     </w:tbl>
     <w:p>
       <w:pPr>
@@ -6191,6 +5748,8 @@
           <w:rFonts w:ascii="Abadi" w:hAnsi="Abadi"/>
         </w:rPr>
       </w:pPr>
+      <w:bookmarkStart w:id="1" w:name="_GoBack"/>
+      <w:bookmarkEnd w:id="1"/>
     </w:p>
     <w:p>
       <w:pPr>

</xml_diff>